<commit_message>
execute, memory access, write back y forwarding unit (faltan diagramas de las etapas)
</commit_message>
<xml_diff>
--- a/Documentos para el TP final/Informe.docx
+++ b/Documentos para el TP final/Informe.docx
@@ -4932,27 +4932,14 @@
                             <w:r>
                               <w:t xml:space="preserve"> </w:t>
                             </w:r>
-                            <w:r>
-                              <w:fldChar w:fldCharType="begin"/>
-                            </w:r>
-                            <w:r>
-                              <w:instrText xml:space="preserve"> SEQ Figura \* ARABIC </w:instrText>
-                            </w:r>
-                            <w:r>
-                              <w:fldChar w:fldCharType="separate"/>
-                            </w:r>
-                            <w:r>
-                              <w:rPr>
-                                <w:noProof/>
-                              </w:rPr>
-                              <w:t>2</w:t>
-                            </w:r>
-                            <w:r>
-                              <w:rPr>
-                                <w:noProof/>
-                              </w:rPr>
-                              <w:fldChar w:fldCharType="end"/>
-                            </w:r>
+                            <w:fldSimple w:instr=" SEQ Figura \* ARABIC ">
+                              <w:r>
+                                <w:rPr>
+                                  <w:noProof/>
+                                </w:rPr>
+                                <w:t>2</w:t>
+                              </w:r>
+                            </w:fldSimple>
                             <w:r>
                               <w:t xml:space="preserve">: </w:t>
                             </w:r>
@@ -5158,21 +5145,7 @@
         <w:rPr>
           <w:lang w:val="es-ES"/>
         </w:rPr>
-        <w:t xml:space="preserve">En este tipo de operaciones, uno de los </w:t>
-      </w:r>
-      <w:proofErr w:type="spellStart"/>
-      <w:r>
-        <w:rPr>
-          <w:lang w:val="es-ES"/>
-        </w:rPr>
-        <w:t>operandos</w:t>
-      </w:r>
-      <w:proofErr w:type="spellEnd"/>
-      <w:r>
-        <w:rPr>
-          <w:lang w:val="es-ES"/>
-        </w:rPr>
-        <w:t xml:space="preserve"> es un registro (</w:t>
+        <w:t>En este tipo de operaciones, uno de los operandos es un registro (</w:t>
       </w:r>
       <w:proofErr w:type="spellStart"/>
       <w:r>
@@ -5350,27 +5323,14 @@
                             <w:r>
                               <w:t xml:space="preserve"> </w:t>
                             </w:r>
-                            <w:r>
-                              <w:fldChar w:fldCharType="begin"/>
-                            </w:r>
-                            <w:r>
-                              <w:instrText xml:space="preserve"> SEQ Figura \* ARABIC </w:instrText>
-                            </w:r>
-                            <w:r>
-                              <w:fldChar w:fldCharType="separate"/>
-                            </w:r>
-                            <w:r>
-                              <w:rPr>
-                                <w:noProof/>
-                              </w:rPr>
-                              <w:t>3</w:t>
-                            </w:r>
-                            <w:r>
-                              <w:rPr>
-                                <w:noProof/>
-                              </w:rPr>
-                              <w:fldChar w:fldCharType="end"/>
-                            </w:r>
+                            <w:fldSimple w:instr=" SEQ Figura \* ARABIC ">
+                              <w:r>
+                                <w:rPr>
+                                  <w:noProof/>
+                                </w:rPr>
+                                <w:t>3</w:t>
+                              </w:r>
+                            </w:fldSimple>
                             <w:r>
                               <w:t xml:space="preserve">: </w:t>
                             </w:r>
@@ -5717,27 +5677,14 @@
                             <w:r>
                               <w:t xml:space="preserve"> </w:t>
                             </w:r>
-                            <w:r>
-                              <w:fldChar w:fldCharType="begin"/>
-                            </w:r>
-                            <w:r>
-                              <w:instrText xml:space="preserve"> SEQ Figura \* ARABIC </w:instrText>
-                            </w:r>
-                            <w:r>
-                              <w:fldChar w:fldCharType="separate"/>
-                            </w:r>
-                            <w:r>
-                              <w:rPr>
-                                <w:noProof/>
-                              </w:rPr>
-                              <w:t>4</w:t>
-                            </w:r>
-                            <w:r>
-                              <w:rPr>
-                                <w:noProof/>
-                              </w:rPr>
-                              <w:fldChar w:fldCharType="end"/>
-                            </w:r>
+                            <w:fldSimple w:instr=" SEQ Figura \* ARABIC ">
+                              <w:r>
+                                <w:rPr>
+                                  <w:noProof/>
+                                </w:rPr>
+                                <w:t>4</w:t>
+                              </w:r>
+                            </w:fldSimple>
                             <w:r>
                               <w:t xml:space="preserve">: </w:t>
                             </w:r>
@@ -8982,21 +8929,7 @@
         <w:rPr>
           <w:lang w:val="es-ES"/>
         </w:rPr>
-        <w:t xml:space="preserve"> serán los </w:t>
-      </w:r>
-      <w:proofErr w:type="spellStart"/>
-      <w:r>
-        <w:rPr>
-          <w:lang w:val="es-ES"/>
-        </w:rPr>
-        <w:t>operandos</w:t>
-      </w:r>
-      <w:proofErr w:type="spellEnd"/>
-      <w:r>
-        <w:rPr>
-          <w:lang w:val="es-ES"/>
-        </w:rPr>
-        <w:t xml:space="preserve"> de la ALU.</w:t>
+        <w:t xml:space="preserve"> serán los operandos de la ALU.</w:t>
       </w:r>
     </w:p>
     <w:p>
@@ -9821,13 +9754,7 @@
         <w:rPr>
           <w:lang w:val="es-ES"/>
         </w:rPr>
-        <w:t xml:space="preserve">Es evidente que </w:t>
-      </w:r>
-      <w:r>
-        <w:rPr>
-          <w:lang w:val="es-ES"/>
-        </w:rPr>
-        <w:t>se incorporaron señales de control que fueron necesarias para el manejo de otros elementos del pipeline cuyo diseño no estaba plenamente contemplado en el propuesto por la bibliografía consultada.</w:t>
+        <w:t>Es evidente que se incorporaron señales de control que fueron necesarias para el manejo de otros elementos del pipeline cuyo diseño no estaba plenamente contemplado en el propuesto por la bibliografía consultada.</w:t>
       </w:r>
     </w:p>
     <w:p>
@@ -9907,14 +9834,8 @@
     <w:p>
       <w:pPr>
         <w:pStyle w:val="Ttulo3"/>
-        <w:rPr>
-          <w:lang w:val="es-ES"/>
-        </w:rPr>
-      </w:pPr>
-      <w:r>
-        <w:rPr>
-          <w:lang w:val="es-ES"/>
-        </w:rPr>
+      </w:pPr>
+      <w:r>
         <w:lastRenderedPageBreak/>
         <w:t>eXECUTE</w:t>
       </w:r>
@@ -9925,6 +9846,1334 @@
           <w:lang w:val="es-ES"/>
         </w:rPr>
       </w:pPr>
+      <w:r>
+        <w:rPr>
+          <w:lang w:val="es-ES"/>
+        </w:rPr>
+        <w:t>Durante la etapa de ejecución es cuando se realizan las operaciones indicadas en la instrucci</w:t>
+      </w:r>
+      <w:r>
+        <w:rPr>
+          <w:lang w:val="es-ES"/>
+        </w:rPr>
+        <w:t>ón, obteniendo a la salida el resultado de las mismas.</w:t>
+      </w:r>
+    </w:p>
+    <w:p>
+      <w:pPr>
+        <w:rPr>
+          <w:lang w:val="es-ES"/>
+        </w:rPr>
+      </w:pPr>
+      <w:r>
+        <w:rPr>
+          <w:lang w:val="es-ES"/>
+        </w:rPr>
+        <w:t>El hardware de esta etapa esta conformado por una unidad lógica aritmética (ALU), dos multiplexores de 3 entradas para seleccionar los operandos, un multiplexor para seleccionar la dirección de destino del resultado, y en nuestro diseño en particular se incorpora un multiplexor que selecciona la dirección del salto.</w:t>
+      </w:r>
+      <w:r>
+        <w:rPr>
+          <w:lang w:val="es-ES"/>
+        </w:rPr>
+        <w:t xml:space="preserve"> Posee, al igual que las etapas anteriores, un registro de salida que sincroniza esta etapa con las siguientes.</w:t>
+      </w:r>
+    </w:p>
+    <w:p>
+      <w:pPr>
+        <w:rPr>
+          <w:lang w:val="es-ES"/>
+        </w:rPr>
+      </w:pPr>
+      <w:r>
+        <w:rPr>
+          <w:highlight w:val="yellow"/>
+          <w:lang w:val="es-ES"/>
+        </w:rPr>
+        <w:t>DIAGRAMA LINDO DE LA ETAPA</w:t>
+      </w:r>
+    </w:p>
+    <w:p>
+      <w:pPr>
+        <w:rPr>
+          <w:lang w:val="es-ES"/>
+        </w:rPr>
+      </w:pPr>
+      <w:proofErr w:type="gramStart"/>
+      <w:r>
+        <w:rPr>
+          <w:lang w:val="es-ES"/>
+        </w:rPr>
+        <w:t>Los</w:t>
+      </w:r>
+      <w:proofErr w:type="gramEnd"/>
+      <w:r>
+        <w:rPr>
+          <w:lang w:val="es-ES"/>
+        </w:rPr>
+        <w:t xml:space="preserve"> señales principales que ingresan a esta etapa son los dos registros, que serán los operandos de la ALU, y el código de la operación a realizar.</w:t>
+      </w:r>
+    </w:p>
+    <w:p>
+      <w:pPr>
+        <w:rPr>
+          <w:lang w:val="es-ES"/>
+        </w:rPr>
+      </w:pPr>
+      <w:r>
+        <w:rPr>
+          <w:lang w:val="es-ES"/>
+        </w:rPr>
+        <w:t xml:space="preserve">Las señales originadas en los registros ingresan a dos multiplexores, a estos ingresan también el resultado de las dos operaciones anteriores, el control de los mismos es realizado por la </w:t>
+      </w:r>
+      <w:proofErr w:type="spellStart"/>
+      <w:r>
+        <w:rPr>
+          <w:lang w:val="es-ES"/>
+        </w:rPr>
+        <w:t>forwarding</w:t>
+      </w:r>
+      <w:proofErr w:type="spellEnd"/>
+      <w:r>
+        <w:rPr>
+          <w:lang w:val="es-ES"/>
+        </w:rPr>
+        <w:t xml:space="preserve"> </w:t>
+      </w:r>
+      <w:proofErr w:type="spellStart"/>
+      <w:r>
+        <w:rPr>
+          <w:lang w:val="es-ES"/>
+        </w:rPr>
+        <w:t>unit</w:t>
+      </w:r>
+      <w:proofErr w:type="spellEnd"/>
+      <w:r>
+        <w:rPr>
+          <w:lang w:val="es-ES"/>
+        </w:rPr>
+        <w:t>, explicada más adelante.</w:t>
+      </w:r>
+    </w:p>
+    <w:p>
+      <w:pPr>
+        <w:rPr>
+          <w:lang w:val="es-ES"/>
+        </w:rPr>
+      </w:pPr>
+      <w:r>
+        <w:rPr>
+          <w:lang w:val="es-ES"/>
+        </w:rPr>
+        <w:t xml:space="preserve">La salida del primer multiplexor ingresa a la ALU directamente, mientras que la salida del segundo ingresa a un nuevo multiplexor que selecciona entre esta señal y la señal proveniente de la extensión de signo de la etapa anterior, esto permite la operación con literales. El control de este último multiplexor es realizado por la señal de control </w:t>
+      </w:r>
+      <w:proofErr w:type="spellStart"/>
+      <w:r>
+        <w:rPr>
+          <w:lang w:val="es-ES"/>
+        </w:rPr>
+        <w:t>ALUSrc</w:t>
+      </w:r>
+      <w:proofErr w:type="spellEnd"/>
+      <w:r>
+        <w:rPr>
+          <w:lang w:val="es-ES"/>
+        </w:rPr>
+        <w:t xml:space="preserve"> generada en la etapa anterior.</w:t>
+      </w:r>
+    </w:p>
+    <w:p>
+      <w:pPr>
+        <w:rPr>
+          <w:lang w:val="es-ES"/>
+        </w:rPr>
+      </w:pPr>
+      <w:r>
+        <w:rPr>
+          <w:lang w:val="es-ES"/>
+        </w:rPr>
+        <w:t>El código de la operación debería ingresar, de acuerdo a lo propuesto, al módulo de control de la ALU</w:t>
+      </w:r>
+      <w:r>
+        <w:rPr>
+          <w:lang w:val="es-ES"/>
+        </w:rPr>
+        <w:t>. E</w:t>
+      </w:r>
+      <w:r>
+        <w:rPr>
+          <w:lang w:val="es-ES"/>
+        </w:rPr>
+        <w:t>n nuestro caso decidimos integrar este módulo a la ALU en s</w:t>
+      </w:r>
+      <w:r>
+        <w:rPr>
+          <w:lang w:val="es-ES"/>
+        </w:rPr>
+        <w:t>í</w:t>
+      </w:r>
+      <w:r>
+        <w:rPr>
+          <w:lang w:val="es-ES"/>
+        </w:rPr>
+        <w:t xml:space="preserve"> misma, siendo su funcionamiento idéntico que si se los hubiese hecho por separado.</w:t>
+      </w:r>
+    </w:p>
+    <w:p>
+      <w:pPr>
+        <w:rPr>
+          <w:lang w:val="es-ES"/>
+        </w:rPr>
+      </w:pPr>
+      <w:r>
+        <w:rPr>
+          <w:lang w:val="es-ES"/>
+        </w:rPr>
+        <w:t xml:space="preserve">A la ALU ingresan los dos operandos de 32 bits, 6 bits del el código de la operación, la señal de control </w:t>
+      </w:r>
+      <w:proofErr w:type="spellStart"/>
+      <w:r>
+        <w:rPr>
+          <w:lang w:val="es-ES"/>
+        </w:rPr>
+        <w:t>ALUop</w:t>
+      </w:r>
+      <w:proofErr w:type="spellEnd"/>
+      <w:r>
+        <w:rPr>
+          <w:lang w:val="es-ES"/>
+        </w:rPr>
+        <w:t>, generada en la etapa de decodificación, y el valor del pc actual. Sus salidas son el resultado de la operación y una señal que indica si el resultado es 0.</w:t>
+      </w:r>
+    </w:p>
+    <w:p>
+      <w:pPr>
+        <w:rPr>
+          <w:lang w:val="es-ES"/>
+        </w:rPr>
+      </w:pPr>
+      <w:r>
+        <w:rPr>
+          <w:lang w:val="es-ES"/>
+        </w:rPr>
+        <w:t xml:space="preserve">Se utilizan dos multiplexores conectados uno luego del otro, al primero ingresa el </w:t>
+      </w:r>
+      <w:proofErr w:type="spellStart"/>
+      <w:r>
+        <w:rPr>
+          <w:lang w:val="es-ES"/>
+        </w:rPr>
+        <w:t>ALUOp</w:t>
+      </w:r>
+      <w:proofErr w:type="spellEnd"/>
+      <w:r>
+        <w:rPr>
+          <w:lang w:val="es-ES"/>
+        </w:rPr>
+        <w:t>, esto selecciona entre suma (para operaciones de load y store), entre resta (saltos condicionales), operaciones tipo R y salto tipo JAL o JALR.</w:t>
+      </w:r>
+    </w:p>
+    <w:p>
+      <w:pPr>
+        <w:rPr>
+          <w:lang w:val="es-ES"/>
+        </w:rPr>
+      </w:pPr>
+      <w:r>
+        <w:rPr>
+          <w:lang w:val="es-ES"/>
+        </w:rPr>
+        <w:t>La salida de este multiplexor es el código de cada operación que se debe realizar, esto es el código de suma, resta, salto y el propio de la instrucción R que ingresó.</w:t>
+      </w:r>
+    </w:p>
+    <w:p>
+      <w:pPr>
+        <w:rPr>
+          <w:lang w:val="es-ES"/>
+        </w:rPr>
+      </w:pPr>
+      <w:r>
+        <w:rPr>
+          <w:lang w:val="es-ES"/>
+        </w:rPr>
+        <w:t xml:space="preserve">Esta señal de salida es la entrada al selector del multiplexor siguiente, cuyas entradas son </w:t>
+      </w:r>
+      <w:r>
+        <w:rPr>
+          <w:lang w:val="es-ES"/>
+        </w:rPr>
+        <w:t>las salidas de todos los circuitos combinacionales</w:t>
+      </w:r>
+      <w:r>
+        <w:rPr>
+          <w:lang w:val="es-ES"/>
+        </w:rPr>
+        <w:t xml:space="preserve"> necesarios para ejecutar l</w:t>
+      </w:r>
+      <w:r>
+        <w:rPr>
+          <w:lang w:val="es-ES"/>
+        </w:rPr>
+        <w:t>as instrucciones seleccionadas en los requerimientos</w:t>
+      </w:r>
+      <w:r>
+        <w:rPr>
+          <w:lang w:val="es-ES"/>
+        </w:rPr>
+        <w:t>. La salida de este multiplexor es el resultado de la operación.</w:t>
+      </w:r>
+    </w:p>
+    <w:p>
+      <w:pPr>
+        <w:rPr>
+          <w:lang w:val="es-ES"/>
+        </w:rPr>
+      </w:pPr>
+      <w:r>
+        <w:rPr>
+          <w:lang w:val="es-ES"/>
+        </w:rPr>
+        <w:t>Para una instrucción tipo R se ingresa el código de la misma y se realiza la operación correspondiente, poniendo el resultado a la salida.</w:t>
+      </w:r>
+    </w:p>
+    <w:p>
+      <w:pPr>
+        <w:rPr>
+          <w:lang w:val="es-ES"/>
+        </w:rPr>
+      </w:pPr>
+      <w:r>
+        <w:rPr>
+          <w:lang w:val="es-ES"/>
+        </w:rPr>
+        <w:t>Para una instrucción de load o store se realiza una suma entre los operandos para el cálculo de la dirección de memoria correspondiente, esto es sumar el offset a la base indicada.</w:t>
+      </w:r>
+    </w:p>
+    <w:p>
+      <w:pPr>
+        <w:rPr>
+          <w:lang w:val="es-ES"/>
+        </w:rPr>
+      </w:pPr>
+      <w:r>
+        <w:rPr>
+          <w:lang w:val="es-ES"/>
+        </w:rPr>
+        <w:lastRenderedPageBreak/>
+        <w:t>Para las operaciones de salto condicional se realiza una resta, y luego</w:t>
+      </w:r>
+      <w:r>
+        <w:rPr>
+          <w:lang w:val="es-ES"/>
+        </w:rPr>
+        <w:t xml:space="preserve"> mediante una compuerta </w:t>
+      </w:r>
+      <w:proofErr w:type="spellStart"/>
+      <w:r>
+        <w:rPr>
+          <w:lang w:val="es-ES"/>
+        </w:rPr>
+        <w:t>nand</w:t>
+      </w:r>
+      <w:proofErr w:type="spellEnd"/>
+      <w:r>
+        <w:rPr>
+          <w:lang w:val="es-ES"/>
+        </w:rPr>
+        <w:t xml:space="preserve"> se calcula </w:t>
+      </w:r>
+      <w:r>
+        <w:rPr>
+          <w:lang w:val="es-ES"/>
+        </w:rPr>
+        <w:t xml:space="preserve">la señal de cero </w:t>
+      </w:r>
+      <w:r>
+        <w:rPr>
+          <w:lang w:val="es-ES"/>
+        </w:rPr>
+        <w:t xml:space="preserve">que </w:t>
+      </w:r>
+      <w:r>
+        <w:rPr>
+          <w:lang w:val="es-ES"/>
+        </w:rPr>
+        <w:t>indica la igualdad o desigualdad de los operandos.</w:t>
+      </w:r>
+    </w:p>
+    <w:p>
+      <w:pPr>
+        <w:rPr>
+          <w:lang w:val="es-ES"/>
+        </w:rPr>
+      </w:pPr>
+      <w:r>
+        <w:rPr>
+          <w:lang w:val="es-ES"/>
+        </w:rPr>
+        <w:t>En el caso de una instrucción tipo JALR o JAL, se toma el pc actual como resultado de la operación, de manera que este sea almacenado en el registro correspondiente.</w:t>
+      </w:r>
+    </w:p>
+    <w:p>
+      <w:pPr>
+        <w:rPr>
+          <w:lang w:val="es-ES"/>
+        </w:rPr>
+      </w:pPr>
+      <w:r>
+        <w:rPr>
+          <w:lang w:val="es-ES"/>
+        </w:rPr>
+        <w:t>Ya por fuera de la ALU, s</w:t>
+      </w:r>
+      <w:r>
+        <w:rPr>
+          <w:lang w:val="es-ES"/>
+        </w:rPr>
+        <w:t>e sintetiza también un multiplexor cuyas entradas son la dirección  de los registros  de destino dependiendo de si la operación a ejecutar es de tipo R o de tipo L, la selección entre estas señales se realiza mediante una de control.</w:t>
+      </w:r>
+    </w:p>
+    <w:p>
+      <w:pPr>
+        <w:rPr>
+          <w:lang w:val="es-ES"/>
+        </w:rPr>
+      </w:pPr>
+      <w:r>
+        <w:rPr>
+          <w:lang w:val="es-ES"/>
+        </w:rPr>
+        <w:t xml:space="preserve">Se agrega al diseño propuesto una compuerta and de tres entradas, estas son las salidas de circuitos combinacionales que indican sin la fuente del PC debe ser la de un salto. Un caso es que la operación sea un salto </w:t>
+      </w:r>
+      <w:r>
+        <w:rPr>
+          <w:lang w:val="es-ES"/>
+        </w:rPr>
+        <w:t>si los operadores son iguales</w:t>
+      </w:r>
+      <w:r>
+        <w:rPr>
+          <w:lang w:val="es-ES"/>
+        </w:rPr>
+        <w:t xml:space="preserve">, en este caso se </w:t>
+      </w:r>
+      <w:r>
+        <w:rPr>
+          <w:lang w:val="es-ES"/>
+        </w:rPr>
+        <w:t xml:space="preserve">comprueba que la señal de </w:t>
+      </w:r>
+      <w:proofErr w:type="spellStart"/>
+      <w:r>
+        <w:rPr>
+          <w:lang w:val="es-ES"/>
+        </w:rPr>
+        <w:t>Branch</w:t>
+      </w:r>
+      <w:proofErr w:type="spellEnd"/>
+      <w:r>
+        <w:rPr>
+          <w:lang w:val="es-ES"/>
+        </w:rPr>
+        <w:t xml:space="preserve"> y la de cero estén en alto. En caso de un salto si los operadores son distintos se comprueba que esté en alto la señal de </w:t>
+      </w:r>
+      <w:proofErr w:type="spellStart"/>
+      <w:r>
+        <w:rPr>
+          <w:lang w:val="es-ES"/>
+        </w:rPr>
+        <w:t>BranchNotEqual</w:t>
+      </w:r>
+      <w:proofErr w:type="spellEnd"/>
+      <w:r>
+        <w:rPr>
+          <w:lang w:val="es-ES"/>
+        </w:rPr>
+        <w:t xml:space="preserve"> y en bajo la señal de cero. Finalmente si la señal de salto incondicional está en alto también se debe producir.</w:t>
+      </w:r>
+    </w:p>
+    <w:p>
+      <w:pPr>
+        <w:rPr>
+          <w:lang w:val="es-ES"/>
+        </w:rPr>
+      </w:pPr>
+      <w:r>
+        <w:rPr>
+          <w:lang w:val="es-ES"/>
+        </w:rPr>
+        <w:t>De esta el salto se “decide” en la etapa de ejecución en vez de en la etapa de acceso a memoria como se planteó inicialmente, esto evita la perdida de una instrucción adicional en caso de saltos en el programa.</w:t>
+      </w:r>
+    </w:p>
+    <w:p>
+      <w:pPr>
+        <w:rPr>
+          <w:lang w:val="es-ES"/>
+        </w:rPr>
+      </w:pPr>
+      <w:r>
+        <w:rPr>
+          <w:lang w:val="es-ES"/>
+        </w:rPr>
+        <w:t xml:space="preserve">Para poder realizar lo anterior se debe poseer la dirección a la que se realizará el salto, para ello se implementa un multiplexor cuya salida es el valor del próximo PC. Las entradas son el offset indicado por la instrucción </w:t>
+      </w:r>
+      <w:proofErr w:type="spellStart"/>
+      <w:r>
+        <w:rPr>
+          <w:lang w:val="es-ES"/>
+        </w:rPr>
+        <w:t>branch</w:t>
+      </w:r>
+      <w:proofErr w:type="spellEnd"/>
+      <w:r>
+        <w:rPr>
+          <w:lang w:val="es-ES"/>
+        </w:rPr>
+        <w:t>, la dirección obtenida del literal de las instrucciones J y JAL, y el valor del registro que contiene la dirección de salto para JR y JALR.</w:t>
+      </w:r>
+    </w:p>
+    <w:p>
+      <w:pPr>
+        <w:rPr>
+          <w:lang w:val="es-ES"/>
+        </w:rPr>
+      </w:pPr>
+      <w:r>
+        <w:rPr>
+          <w:lang w:val="es-ES"/>
+        </w:rPr>
+        <w:t xml:space="preserve">Según el tipo de instrucción se selecciona como salida el valor correspondiente. De esta manera al finalizar la etapa de decodificación se obtiene </w:t>
+      </w:r>
+      <w:proofErr w:type="spellStart"/>
+      <w:r>
+        <w:rPr>
+          <w:lang w:val="es-ES"/>
+        </w:rPr>
+        <w:t>combinacionalmente</w:t>
+      </w:r>
+      <w:proofErr w:type="spellEnd"/>
+      <w:r>
+        <w:rPr>
+          <w:lang w:val="es-ES"/>
+        </w:rPr>
+        <w:t>, o sea de manera inmediata, los valores necesarios para el cálculo y la decisión del salto.</w:t>
+      </w:r>
+    </w:p>
+    <w:p>
+      <w:pPr>
+        <w:rPr>
+          <w:lang w:val="es-ES"/>
+        </w:rPr>
+      </w:pPr>
+      <w:r>
+        <w:rPr>
+          <w:lang w:val="es-ES"/>
+        </w:rPr>
+        <w:t>En el diagrama propuesto en la consigna esta decisión y cálculo se realiza en la etapa siguiente (</w:t>
+      </w:r>
+      <w:proofErr w:type="spellStart"/>
+      <w:r>
+        <w:rPr>
+          <w:lang w:val="es-ES"/>
+        </w:rPr>
+        <w:t>memory</w:t>
+      </w:r>
+      <w:proofErr w:type="spellEnd"/>
+      <w:r>
+        <w:rPr>
+          <w:lang w:val="es-ES"/>
+        </w:rPr>
+        <w:t xml:space="preserve"> </w:t>
+      </w:r>
+      <w:proofErr w:type="spellStart"/>
+      <w:r>
+        <w:rPr>
+          <w:lang w:val="es-ES"/>
+        </w:rPr>
+        <w:t>access</w:t>
+      </w:r>
+      <w:proofErr w:type="spellEnd"/>
+      <w:r>
+        <w:rPr>
+          <w:lang w:val="es-ES"/>
+        </w:rPr>
+        <w:t>) con la consecuente pérdida de una instrucción, adelantando estas operaciones a la ejecución se pierden sólo dos ciclos del pipeline.</w:t>
+      </w:r>
+    </w:p>
+    <w:p>
+      <w:pPr>
+        <w:rPr>
+          <w:lang w:val="es-ES"/>
+        </w:rPr>
+      </w:pPr>
+      <w:r>
+        <w:rPr>
+          <w:lang w:val="es-ES"/>
+        </w:rPr>
+        <w:t>Todas las salidas de esta etapa se conectan con la siguiente a través del registro de salida.</w:t>
+      </w:r>
+    </w:p>
+    <w:p>
+      <w:pPr>
+        <w:pStyle w:val="Ttulo3"/>
+        <w:rPr>
+          <w:lang w:val="es-ES"/>
+        </w:rPr>
+      </w:pPr>
+      <w:r>
+        <w:rPr>
+          <w:lang w:val="es-ES"/>
+        </w:rPr>
+        <w:t>memory acccess</w:t>
+      </w:r>
+    </w:p>
+    <w:p>
+      <w:pPr>
+        <w:rPr>
+          <w:lang w:val="es-ES"/>
+        </w:rPr>
+      </w:pPr>
+      <w:r>
+        <w:rPr>
+          <w:lang w:val="es-ES"/>
+        </w:rPr>
+        <w:t>La etapa de acceso a memoria realiza la lectura y escritura propiamente dicha de la memoria de datos. Ingresan a esta etapa las señales de control de lectura y escritura, el resultado de la ALU, para el caso en el que se deba guardar en memoria, la dirección en la que se debe leer, la dirección en la que se debe escribir y la dirección del registro de destino</w:t>
+      </w:r>
+      <w:r>
+        <w:rPr>
+          <w:lang w:val="es-ES"/>
+        </w:rPr>
+        <w:t xml:space="preserve"> en caso de que se lea un valor.</w:t>
+      </w:r>
+    </w:p>
+    <w:p>
+      <w:pPr>
+        <w:rPr>
+          <w:lang w:val="es-ES"/>
+        </w:rPr>
+      </w:pPr>
+      <w:r>
+        <w:rPr>
+          <w:lang w:val="es-ES"/>
+        </w:rPr>
+        <w:t>El hardware que constituye esta etapa está compuesto por dos multiplexores, utilizados en caso de requerir truncamiento del valor que se lee o escribe</w:t>
+      </w:r>
+      <w:r>
+        <w:rPr>
+          <w:lang w:val="es-ES"/>
+        </w:rPr>
+        <w:t>,</w:t>
+      </w:r>
+      <w:r>
+        <w:rPr>
+          <w:lang w:val="es-ES"/>
+        </w:rPr>
+        <w:t xml:space="preserve"> un bloque de memoria</w:t>
+      </w:r>
+      <w:r>
+        <w:rPr>
+          <w:lang w:val="es-ES"/>
+        </w:rPr>
+        <w:t>, que será la memoria de datos, y un registro de salida para sincronizar las etapas</w:t>
+      </w:r>
+      <w:r>
+        <w:rPr>
+          <w:lang w:val="es-ES"/>
+        </w:rPr>
+        <w:t>.</w:t>
+      </w:r>
+    </w:p>
+    <w:p>
+      <w:pPr>
+        <w:rPr>
+          <w:lang w:val="es-ES"/>
+        </w:rPr>
+      </w:pPr>
+      <w:r>
+        <w:rPr>
+          <w:highlight w:val="yellow"/>
+          <w:lang w:val="es-ES"/>
+        </w:rPr>
+        <w:lastRenderedPageBreak/>
+        <w:t>ACÁ HACÉS TU MAGIA</w:t>
+      </w:r>
+    </w:p>
+    <w:p>
+      <w:pPr>
+        <w:rPr>
+          <w:lang w:val="es-ES"/>
+        </w:rPr>
+      </w:pPr>
+      <w:r>
+        <w:rPr>
+          <w:lang w:val="es-ES"/>
+        </w:rPr>
+        <w:t xml:space="preserve">La memoria de datos está implementada utilizando la herramienta </w:t>
+      </w:r>
+      <w:proofErr w:type="spellStart"/>
+      <w:r>
+        <w:rPr>
+          <w:lang w:val="es-ES"/>
+        </w:rPr>
+        <w:t>ipcore</w:t>
+      </w:r>
+      <w:proofErr w:type="spellEnd"/>
+      <w:r>
+        <w:rPr>
+          <w:lang w:val="es-ES"/>
+        </w:rPr>
+        <w:t xml:space="preserve">, a diferencia de la memoria de programa esta es de tipo </w:t>
+      </w:r>
+      <w:proofErr w:type="spellStart"/>
+      <w:r>
+        <w:rPr>
+          <w:lang w:val="es-ES"/>
+        </w:rPr>
+        <w:t>ram</w:t>
+      </w:r>
+      <w:proofErr w:type="spellEnd"/>
+      <w:r>
+        <w:rPr>
+          <w:lang w:val="es-ES"/>
+        </w:rPr>
+        <w:t xml:space="preserve">. </w:t>
+      </w:r>
+      <w:proofErr w:type="spellStart"/>
+      <w:r>
+        <w:rPr>
+          <w:lang w:val="es-ES"/>
+        </w:rPr>
+        <w:t>Esta</w:t>
+      </w:r>
+      <w:proofErr w:type="spellEnd"/>
+      <w:r>
+        <w:rPr>
+          <w:lang w:val="es-ES"/>
+        </w:rPr>
+        <w:t xml:space="preserve"> compuesta por 2048 registros de 32 bits de ancho cada uno.</w:t>
+      </w:r>
+    </w:p>
+    <w:p>
+      <w:pPr>
+        <w:rPr>
+          <w:lang w:val="es-ES"/>
+        </w:rPr>
+      </w:pPr>
+      <w:r>
+        <w:rPr>
+          <w:lang w:val="es-ES"/>
+        </w:rPr>
+        <w:t xml:space="preserve">Para las operaciones de carga y almacenamiento de byte, </w:t>
+      </w:r>
+      <w:proofErr w:type="spellStart"/>
+      <w:r>
+        <w:rPr>
+          <w:lang w:val="es-ES"/>
+        </w:rPr>
+        <w:t>half</w:t>
+      </w:r>
+      <w:proofErr w:type="spellEnd"/>
+      <w:r>
+        <w:rPr>
+          <w:lang w:val="es-ES"/>
+        </w:rPr>
+        <w:t xml:space="preserve"> </w:t>
+      </w:r>
+      <w:proofErr w:type="spellStart"/>
+      <w:r>
+        <w:rPr>
+          <w:lang w:val="es-ES"/>
+        </w:rPr>
+        <w:t>word</w:t>
+      </w:r>
+      <w:proofErr w:type="spellEnd"/>
+      <w:r>
+        <w:rPr>
+          <w:lang w:val="es-ES"/>
+        </w:rPr>
+        <w:t>, con o sin signo, se utilizan dos multiplexores, uno para load y otro para store, que se encargan de realizar el truncamiento y la extensión de signo necesaria en cada caso. Estas unidades de truncamiento son diseño propio y no parte del pipeline propuesto.</w:t>
+      </w:r>
+    </w:p>
+    <w:p>
+      <w:pPr>
+        <w:rPr>
+          <w:lang w:val="es-ES"/>
+        </w:rPr>
+      </w:pPr>
+      <w:r>
+        <w:rPr>
+          <w:lang w:val="es-ES"/>
+        </w:rPr>
+        <w:t>El valor leído y el resultado de la ALU se pasan a la etapa siguiente a través del registro de sincronización antes mencionado.</w:t>
+      </w:r>
+    </w:p>
+    <w:p>
+      <w:pPr>
+        <w:pStyle w:val="Ttulo3"/>
+        <w:rPr>
+          <w:lang w:val="es-ES"/>
+        </w:rPr>
+      </w:pPr>
+      <w:r>
+        <w:rPr>
+          <w:lang w:val="es-ES"/>
+        </w:rPr>
+        <w:t>wRITE BACK</w:t>
+      </w:r>
+    </w:p>
+    <w:p>
+      <w:pPr>
+        <w:rPr>
+          <w:lang w:val="es-ES"/>
+        </w:rPr>
+      </w:pPr>
+      <w:r>
+        <w:rPr>
+          <w:lang w:val="es-ES"/>
+        </w:rPr>
+        <w:t xml:space="preserve">La etapa de </w:t>
+      </w:r>
+      <w:proofErr w:type="spellStart"/>
+      <w:r>
+        <w:rPr>
+          <w:lang w:val="es-ES"/>
+        </w:rPr>
+        <w:t>write</w:t>
+      </w:r>
+      <w:proofErr w:type="spellEnd"/>
+      <w:r>
+        <w:rPr>
+          <w:lang w:val="es-ES"/>
+        </w:rPr>
+        <w:t xml:space="preserve"> back est</w:t>
+      </w:r>
+      <w:r>
+        <w:rPr>
+          <w:lang w:val="es-ES"/>
+        </w:rPr>
+        <w:t>á</w:t>
+      </w:r>
+      <w:r>
+        <w:rPr>
+          <w:lang w:val="es-ES"/>
+        </w:rPr>
+        <w:t xml:space="preserve"> formada por un multiplexor que selecciona que valor debe escribirse en el registro de salida. </w:t>
+      </w:r>
+    </w:p>
+    <w:p>
+      <w:pPr>
+        <w:rPr>
+          <w:lang w:val="es-ES"/>
+        </w:rPr>
+      </w:pPr>
+      <w:r>
+        <w:rPr>
+          <w:lang w:val="es-ES"/>
+        </w:rPr>
+        <w:t xml:space="preserve">Las entradas son la salida de la ALU y el valor leído de la memoria de datos, la señal de </w:t>
+      </w:r>
+      <w:proofErr w:type="spellStart"/>
+      <w:r>
+        <w:rPr>
+          <w:lang w:val="es-ES"/>
+        </w:rPr>
+        <w:t>MemToReg</w:t>
+      </w:r>
+      <w:proofErr w:type="spellEnd"/>
+      <w:r>
+        <w:rPr>
+          <w:lang w:val="es-ES"/>
+        </w:rPr>
+        <w:t>, generada en la unidad de control, define que valor será el enviado a la etapa de decodificación.</w:t>
+      </w:r>
+    </w:p>
+    <w:p>
+      <w:pPr>
+        <w:rPr>
+          <w:lang w:val="es-ES"/>
+        </w:rPr>
+      </w:pPr>
+      <w:r>
+        <w:rPr>
+          <w:highlight w:val="yellow"/>
+          <w:lang w:val="es-ES"/>
+        </w:rPr>
+        <w:t>BUENO, YA SABÉS</w:t>
+      </w:r>
+    </w:p>
+    <w:p>
+      <w:pPr>
+        <w:pStyle w:val="Ttulo3"/>
+      </w:pPr>
+      <w:r>
+        <w:rPr>
+          <w:lang w:val="es-ES"/>
+        </w:rPr>
+        <w:t>fORW</w:t>
+      </w:r>
+      <w:r>
+        <w:t>ARDING UNIT</w:t>
+      </w:r>
+    </w:p>
+    <w:p>
+      <w:pPr>
+        <w:rPr>
+          <w:lang w:val="es-ES"/>
+        </w:rPr>
+      </w:pPr>
+      <w:r>
+        <w:rPr>
+          <w:lang w:val="es-ES"/>
+        </w:rPr>
+        <w:t>Con los elementos descritos anteriormente se construye un pipeline que permite la ejecuci</w:t>
+      </w:r>
+      <w:r>
+        <w:rPr>
+          <w:lang w:val="es-ES"/>
+        </w:rPr>
+        <w:t xml:space="preserve">ón de todas las instrucciones solicitadas por la consigna, pero existen ciertos casos en los que una instrucción depende del resultado de la anterior, en este caso el pipeline hasta aquí descripto ejecutará erróneamente los cálculos. Para evitar este problema se incorpora la unidad de cortocircuito o </w:t>
+      </w:r>
+      <w:proofErr w:type="spellStart"/>
+      <w:r>
+        <w:rPr>
+          <w:lang w:val="es-ES"/>
+        </w:rPr>
+        <w:t>forwarding</w:t>
+      </w:r>
+      <w:proofErr w:type="spellEnd"/>
+      <w:r>
+        <w:rPr>
+          <w:lang w:val="es-ES"/>
+        </w:rPr>
+        <w:t xml:space="preserve"> </w:t>
+      </w:r>
+      <w:proofErr w:type="spellStart"/>
+      <w:r>
+        <w:rPr>
+          <w:lang w:val="es-ES"/>
+        </w:rPr>
+        <w:t>unit</w:t>
+      </w:r>
+      <w:proofErr w:type="spellEnd"/>
+      <w:r>
+        <w:rPr>
+          <w:lang w:val="es-ES"/>
+        </w:rPr>
+        <w:t>.</w:t>
+      </w:r>
+    </w:p>
+    <w:p>
+      <w:pPr>
+        <w:rPr>
+          <w:lang w:val="es-ES"/>
+        </w:rPr>
+      </w:pPr>
+      <w:r>
+        <w:rPr>
+          <w:lang w:val="es-ES"/>
+        </w:rPr>
+        <w:t xml:space="preserve">Supongamos el caso en el que una operación genera un resultado en el registro r. Este valor no estará efectivamente en dicho registro hasta </w:t>
+      </w:r>
+      <w:r>
+        <w:rPr>
+          <w:lang w:val="es-ES"/>
+        </w:rPr>
+        <w:t>dentro de dos pulsos y medio de reloj. En  el primer pulso se pondrá como salida de la etapa de ejecución, en el segundo como salida de la etapa de acceso a memoria y en el flanco siguiente (medio pulso) se graba en el registro.</w:t>
+      </w:r>
+    </w:p>
+    <w:p>
+      <w:pPr>
+        <w:rPr>
+          <w:lang w:val="es-ES"/>
+        </w:rPr>
+      </w:pPr>
+      <w:r>
+        <w:rPr>
+          <w:lang w:val="es-ES"/>
+        </w:rPr>
+        <w:t xml:space="preserve">Supongamos ahora que la instrucción siguiente utiliza este registro r como operando, si se ejecutara en el pipeline anterior el valor de r sería incorrecto, ya que aún no se ha grabado el resultado de la operación previa. En este caso, como dijimos el resultado está en el registro de salida de la etapa de </w:t>
+      </w:r>
+      <w:proofErr w:type="spellStart"/>
+      <w:r>
+        <w:rPr>
+          <w:lang w:val="es-ES"/>
+        </w:rPr>
+        <w:t>execute</w:t>
+      </w:r>
+      <w:proofErr w:type="spellEnd"/>
+      <w:r>
+        <w:rPr>
+          <w:lang w:val="es-ES"/>
+        </w:rPr>
+        <w:t xml:space="preserve">. </w:t>
+      </w:r>
+    </w:p>
+    <w:p>
+      <w:pPr>
+        <w:rPr>
+          <w:lang w:val="es-ES"/>
+        </w:rPr>
+      </w:pPr>
+      <w:r>
+        <w:rPr>
+          <w:lang w:val="es-ES"/>
+        </w:rPr>
+        <w:t xml:space="preserve">Ahora la instrucción siguiente a esta, vuelve a utilizar el registro r como operando, en este caso sucede lo anterior, pero ahora el registro está en la etapa de </w:t>
+      </w:r>
+      <w:proofErr w:type="spellStart"/>
+      <w:r>
+        <w:rPr>
+          <w:lang w:val="es-ES"/>
+        </w:rPr>
+        <w:t>memory</w:t>
+      </w:r>
+      <w:proofErr w:type="spellEnd"/>
+      <w:r>
+        <w:rPr>
+          <w:lang w:val="es-ES"/>
+        </w:rPr>
+        <w:t xml:space="preserve"> </w:t>
+      </w:r>
+      <w:proofErr w:type="spellStart"/>
+      <w:r>
+        <w:rPr>
+          <w:lang w:val="es-ES"/>
+        </w:rPr>
+        <w:t>access</w:t>
+      </w:r>
+      <w:proofErr w:type="spellEnd"/>
+      <w:r>
+        <w:rPr>
+          <w:lang w:val="es-ES"/>
+        </w:rPr>
+        <w:t>.</w:t>
+      </w:r>
+    </w:p>
+    <w:p>
+      <w:pPr>
+        <w:rPr>
+          <w:lang w:val="es-ES"/>
+        </w:rPr>
+      </w:pPr>
+      <w:r>
+        <w:rPr>
+          <w:lang w:val="es-ES"/>
+        </w:rPr>
+        <w:t>Esta relación entre el resultado de una instrucción y los operandos de la siguiente se denomina dependencia de registros.</w:t>
+      </w:r>
+    </w:p>
+    <w:p>
+      <w:pPr>
+        <w:rPr>
+          <w:lang w:val="es-ES"/>
+        </w:rPr>
+      </w:pPr>
+      <w:r>
+        <w:rPr>
+          <w:lang w:val="es-ES"/>
+        </w:rPr>
+        <w:lastRenderedPageBreak/>
+        <w:t xml:space="preserve">Se puede deducir que existen cuatro tipos, que el registro de destino sea </w:t>
+      </w:r>
+      <w:proofErr w:type="spellStart"/>
+      <w:r>
+        <w:rPr>
+          <w:lang w:val="es-ES"/>
+        </w:rPr>
+        <w:t>Rs</w:t>
+      </w:r>
+      <w:proofErr w:type="spellEnd"/>
+      <w:r>
+        <w:rPr>
+          <w:lang w:val="es-ES"/>
+        </w:rPr>
+        <w:t xml:space="preserve"> o </w:t>
+      </w:r>
+      <w:proofErr w:type="spellStart"/>
+      <w:r>
+        <w:rPr>
+          <w:lang w:val="es-ES"/>
+        </w:rPr>
+        <w:t>Rt</w:t>
+      </w:r>
+      <w:proofErr w:type="spellEnd"/>
+      <w:r>
+        <w:rPr>
+          <w:lang w:val="es-ES"/>
+        </w:rPr>
+        <w:t xml:space="preserve"> de la instrucción antes ejecutada y que exista dependencia con la instrucción en el registro de ejecución o en el registro de acceso a memoria.</w:t>
+      </w:r>
+    </w:p>
+    <w:p>
+      <w:pPr>
+        <w:rPr>
+          <w:lang w:val="es-ES"/>
+        </w:rPr>
+      </w:pPr>
+      <w:r>
+        <w:rPr>
+          <w:lang w:val="es-ES"/>
+        </w:rPr>
+        <w:t>La solución a este problema es adelantar el valor del registro necesario para ser operado antes de que el registro en sí sea escrito.</w:t>
+      </w:r>
+    </w:p>
+    <w:p>
+      <w:pPr>
+        <w:rPr>
+          <w:lang w:val="es-ES"/>
+        </w:rPr>
+      </w:pPr>
+      <w:r>
+        <w:rPr>
+          <w:lang w:val="es-ES"/>
+        </w:rPr>
+        <w:t>La unidad de cortocircuito tiene por objetivo controlar los multiplexores que seleccionan la entrada a la ALU, tal como se muestra a continuación:</w:t>
+      </w:r>
+    </w:p>
+    <w:p>
+      <w:pPr>
+        <w:tabs>
+          <w:tab w:val="left" w:pos="3402"/>
+        </w:tabs>
+      </w:pPr>
+      <w:r>
+        <w:rPr>
+          <w:noProof/>
+          <w:lang w:val="es-ES" w:eastAsia="es-ES"/>
+        </w:rPr>
+        <w:drawing>
+          <wp:inline distT="0" distB="0" distL="0" distR="0">
+            <wp:extent cx="5943600" cy="3859186"/>
+            <wp:effectExtent l="0" t="0" r="0" b="8255"/>
+            <wp:docPr id="17" name="Imagen 17"/>
+            <wp:cNvGraphicFramePr>
+              <a:graphicFrameLocks xmlns:a="http://schemas.openxmlformats.org/drawingml/2006/main" noChangeAspect="1"/>
+            </wp:cNvGraphicFramePr>
+            <a:graphic xmlns:a="http://schemas.openxmlformats.org/drawingml/2006/main">
+              <a:graphicData uri="http://schemas.openxmlformats.org/drawingml/2006/picture">
+                <pic:pic xmlns:pic="http://schemas.openxmlformats.org/drawingml/2006/picture">
+                  <pic:nvPicPr>
+                    <pic:cNvPr id="0" name="Picture 2"/>
+                    <pic:cNvPicPr>
+                      <a:picLocks noChangeAspect="1" noChangeArrowheads="1"/>
+                    </pic:cNvPicPr>
+                  </pic:nvPicPr>
+                  <pic:blipFill>
+                    <a:blip r:embed="rId15">
+                      <a:extLst>
+                        <a:ext uri="{28A0092B-C50C-407E-A947-70E740481C1C}">
+                          <a14:useLocalDpi xmlns:a14="http://schemas.microsoft.com/office/drawing/2010/main" val="0"/>
+                        </a:ext>
+                      </a:extLst>
+                    </a:blip>
+                    <a:srcRect/>
+                    <a:stretch>
+                      <a:fillRect/>
+                    </a:stretch>
+                  </pic:blipFill>
+                  <pic:spPr bwMode="auto">
+                    <a:xfrm>
+                      <a:off x="0" y="0"/>
+                      <a:ext cx="5943600" cy="3859186"/>
+                    </a:xfrm>
+                    <a:prstGeom prst="rect">
+                      <a:avLst/>
+                    </a:prstGeom>
+                    <a:noFill/>
+                    <a:ln>
+                      <a:noFill/>
+                    </a:ln>
+                  </pic:spPr>
+                </pic:pic>
+              </a:graphicData>
+            </a:graphic>
+          </wp:inline>
+        </w:drawing>
+      </w:r>
+    </w:p>
+    <w:p>
+      <w:pPr>
+        <w:tabs>
+          <w:tab w:val="left" w:pos="3402"/>
+        </w:tabs>
+        <w:rPr>
+          <w:lang w:val="es-ES"/>
+        </w:rPr>
+      </w:pPr>
+      <w:r>
+        <w:rPr>
+          <w:lang w:val="es-ES"/>
+        </w:rPr>
+        <w:t xml:space="preserve">A estos multiplexores ingresan, como </w:t>
+      </w:r>
+      <w:r>
+        <w:rPr>
+          <w:lang w:val="es-ES"/>
+        </w:rPr>
+        <w:t xml:space="preserve">se dijo anteriormente, el valor de los registros (salida de ID), el resultado almacenado en el registro a la salida de </w:t>
+      </w:r>
+      <w:proofErr w:type="spellStart"/>
+      <w:r>
+        <w:rPr>
+          <w:lang w:val="es-ES"/>
+        </w:rPr>
+        <w:t>execute</w:t>
+      </w:r>
+      <w:proofErr w:type="spellEnd"/>
+      <w:r>
+        <w:rPr>
+          <w:lang w:val="es-ES"/>
+        </w:rPr>
+        <w:t xml:space="preserve"> y </w:t>
+      </w:r>
+      <w:r>
+        <w:rPr>
+          <w:lang w:val="es-ES"/>
+        </w:rPr>
+        <w:t xml:space="preserve">la salida del </w:t>
+      </w:r>
+      <w:proofErr w:type="spellStart"/>
+      <w:r>
+        <w:rPr>
+          <w:lang w:val="es-ES"/>
+        </w:rPr>
+        <w:t>write</w:t>
+      </w:r>
+      <w:proofErr w:type="spellEnd"/>
+      <w:r>
+        <w:rPr>
+          <w:lang w:val="es-ES"/>
+        </w:rPr>
+        <w:t xml:space="preserve"> back, que en pulsos es la salida del registro de </w:t>
+      </w:r>
+      <w:proofErr w:type="spellStart"/>
+      <w:r>
+        <w:rPr>
+          <w:lang w:val="es-ES"/>
+        </w:rPr>
+        <w:t>memory</w:t>
+      </w:r>
+      <w:proofErr w:type="spellEnd"/>
+      <w:r>
+        <w:rPr>
+          <w:lang w:val="es-ES"/>
+        </w:rPr>
+        <w:t xml:space="preserve"> </w:t>
+      </w:r>
+      <w:proofErr w:type="spellStart"/>
+      <w:r>
+        <w:rPr>
+          <w:lang w:val="es-ES"/>
+        </w:rPr>
+        <w:t>access</w:t>
+      </w:r>
+      <w:proofErr w:type="spellEnd"/>
+      <w:r>
+        <w:rPr>
+          <w:lang w:val="es-ES"/>
+        </w:rPr>
+        <w:t>.</w:t>
+      </w:r>
+    </w:p>
+    <w:p>
+      <w:pPr>
+        <w:tabs>
+          <w:tab w:val="left" w:pos="3402"/>
+        </w:tabs>
+        <w:rPr>
+          <w:lang w:val="es-ES"/>
+        </w:rPr>
+      </w:pPr>
+      <w:r>
+        <w:rPr>
+          <w:lang w:val="es-ES"/>
+        </w:rPr>
+        <w:t xml:space="preserve">La </w:t>
+      </w:r>
+      <w:proofErr w:type="spellStart"/>
+      <w:r>
+        <w:rPr>
+          <w:lang w:val="es-ES"/>
+        </w:rPr>
+        <w:t>forwarding</w:t>
+      </w:r>
+      <w:proofErr w:type="spellEnd"/>
+      <w:r>
+        <w:rPr>
+          <w:lang w:val="es-ES"/>
+        </w:rPr>
+        <w:t xml:space="preserve"> </w:t>
+      </w:r>
+      <w:proofErr w:type="spellStart"/>
+      <w:r>
+        <w:rPr>
+          <w:lang w:val="es-ES"/>
+        </w:rPr>
+        <w:t>unit</w:t>
+      </w:r>
+      <w:proofErr w:type="spellEnd"/>
+      <w:r>
+        <w:rPr>
+          <w:lang w:val="es-ES"/>
+        </w:rPr>
+        <w:t xml:space="preserve"> recibe como entrada la dirección donde de escribe el resultado de la operación que actualmente está en la etapa de acceso a memoria y en la etapa de </w:t>
+      </w:r>
+      <w:proofErr w:type="spellStart"/>
+      <w:r>
+        <w:rPr>
+          <w:lang w:val="es-ES"/>
+        </w:rPr>
+        <w:t>write</w:t>
+      </w:r>
+      <w:proofErr w:type="spellEnd"/>
+      <w:r>
+        <w:rPr>
+          <w:lang w:val="es-ES"/>
+        </w:rPr>
+        <w:t xml:space="preserve"> back. Si También ingresan las dos direcciones de los operandos de la instrucción que está por ejecutarse. </w:t>
+      </w:r>
+    </w:p>
+    <w:p>
+      <w:pPr>
+        <w:tabs>
+          <w:tab w:val="left" w:pos="3402"/>
+        </w:tabs>
+        <w:rPr>
+          <w:lang w:val="es-ES"/>
+        </w:rPr>
+      </w:pPr>
+      <w:r>
+        <w:rPr>
+          <w:lang w:val="es-ES"/>
+        </w:rPr>
+        <w:t>Si alguno de los registros de los operandos es uno de los que deben escribirse en próximos pulsos, se genera la señal que realice la selección del valor “adelantado” como entrada a la ALU.</w:t>
+      </w:r>
+    </w:p>
+    <w:p>
+      <w:pPr>
+        <w:tabs>
+          <w:tab w:val="left" w:pos="3402"/>
+        </w:tabs>
+        <w:rPr>
+          <w:lang w:val="es-ES"/>
+        </w:rPr>
+      </w:pPr>
+      <w:r>
+        <w:rPr>
+          <w:lang w:val="es-ES"/>
+        </w:rPr>
+        <w:t>De esta manera cualquier instrucción puede utilizar cualquier registro sin riesgo a errores en el cálculo debido a las dependencias de registros.</w:t>
+      </w:r>
+    </w:p>
+    <w:p>
+      <w:pPr>
+        <w:pStyle w:val="Ttulo3"/>
+      </w:pPr>
+      <w:r>
+        <w:lastRenderedPageBreak/>
+        <w:t>HAZARD DETECTION UNIT</w:t>
+      </w:r>
+    </w:p>
+    <w:p>
       <w:bookmarkStart w:id="9" w:name="_GoBack"/>
       <w:bookmarkEnd w:id="9"/>
     </w:p>
@@ -13316,7 +14565,7 @@
 </file>
 
 <file path=customXml/itemProps1.xml><?xml version="1.0" encoding="utf-8"?>
-<ds:datastoreItem xmlns:ds="http://schemas.openxmlformats.org/officeDocument/2006/customXml" ds:itemID="{D0B4AA8C-BF55-410C-B7E4-BEAD5403734F}">
+<ds:datastoreItem xmlns:ds="http://schemas.openxmlformats.org/officeDocument/2006/customXml" ds:itemID="{D78F8BF6-6381-408A-91B3-73C2CA7B1231}">
   <ds:schemaRefs>
     <ds:schemaRef ds:uri="http://schemas.openxmlformats.org/officeDocument/2006/bibliography"/>
   </ds:schemaRefs>

</xml_diff>